<commit_message>
docs: Update Meeting Minutes 12/12/2024
</commit_message>
<xml_diff>
--- a/Meeting minutes/04_12_2024.docx
+++ b/Meeting minutes/04_12_2024.docx
@@ -2236,7 +2236,7 @@
           </w:tcPr>
           <w:p>
             <w:r>
-              <w:t>https://youtu.be/PA5vfp2vq5o</w:t>
+              <w:t>https://youtu.be/rndq69wC1fI</w:t>
             </w:r>
           </w:p>
         </w:tc>
@@ -8622,6 +8622,7 @@
   <w:style w:type="character" w:default="1" w:styleId="DefaultParagraphFont">
     <w:name w:val="Default Paragraph Font"/>
     <w:uiPriority w:val="1"/>
+    <w:semiHidden/>
     <w:unhideWhenUsed/>
   </w:style>
   <w:style w:type="table" w:default="1" w:styleId="TableNormal">
@@ -34141,6 +34142,7 @@
     <w:rsid w:val="00461B6D"/>
     <w:rsid w:val="00494E53"/>
     <w:rsid w:val="004A2B22"/>
+    <w:rsid w:val="004C14B8"/>
     <w:rsid w:val="004F54A0"/>
     <w:rsid w:val="0052524D"/>
     <w:rsid w:val="005B13A9"/>
@@ -34179,6 +34181,7 @@
     <w:rsid w:val="00D152AA"/>
     <w:rsid w:val="00D9411D"/>
     <w:rsid w:val="00DE3A78"/>
+    <w:rsid w:val="00E618D0"/>
     <w:rsid w:val="00EA7BEE"/>
     <w:rsid w:val="00EB6220"/>
     <w:rsid w:val="00F032D3"/>
@@ -35358,6 +35361,15 @@
 </file>
 
 <file path=customXml/item3.xml><?xml version="1.0" encoding="utf-8"?>
+<?mso-contentType ?>
+<FormTemplates xmlns="http://schemas.microsoft.com/sharepoint/v3/contenttype/forms">
+  <Display>DocumentLibraryForm</Display>
+  <Edit>DocumentLibraryForm</Edit>
+  <New>DocumentLibraryForm</New>
+</FormTemplates>
+</file>
+
+<file path=customXml/item4.xml><?xml version="1.0" encoding="utf-8"?>
 <p:properties xmlns:p="http://schemas.microsoft.com/office/2006/metadata/properties" xmlns:xsi="http://www.w3.org/2001/XMLSchema-instance" xmlns:pc="http://schemas.microsoft.com/office/infopath/2007/PartnerControls">
   <documentManagement>
     <_ip_UnifiedCompliancePolicyUIAction xmlns="http://schemas.microsoft.com/sharepoint/v3" xsi:nil="true"/>
@@ -35375,15 +35387,6 @@
     <MediaServiceKeyPoints xmlns="71af3243-3dd4-4a8d-8c0d-dd76da1f02a5" xsi:nil="true"/>
   </documentManagement>
 </p:properties>
-</file>
-
-<file path=customXml/item4.xml><?xml version="1.0" encoding="utf-8"?>
-<?mso-contentType ?>
-<FormTemplates xmlns="http://schemas.microsoft.com/sharepoint/v3/contenttype/forms">
-  <Display>DocumentLibraryForm</Display>
-  <Edit>DocumentLibraryForm</Edit>
-  <New>DocumentLibraryForm</New>
-</FormTemplates>
 </file>
 
 <file path=customXml/itemProps1.xml><?xml version="1.0" encoding="utf-8"?>
@@ -35416,6 +35419,14 @@
 </file>
 
 <file path=customXml/itemProps3.xml><?xml version="1.0" encoding="utf-8"?>
+<ds:datastoreItem xmlns:ds="http://schemas.openxmlformats.org/officeDocument/2006/customXml" ds:itemID="{0486AFC0-3F5B-403D-A7A2-1451A20D9330}">
+  <ds:schemaRefs>
+    <ds:schemaRef ds:uri="http://schemas.microsoft.com/sharepoint/v3/contenttype/forms"/>
+  </ds:schemaRefs>
+</ds:datastoreItem>
+</file>
+
+<file path=customXml/itemProps4.xml><?xml version="1.0" encoding="utf-8"?>
 <ds:datastoreItem xmlns:ds="http://schemas.openxmlformats.org/officeDocument/2006/customXml" ds:itemID="{CDCFB4AA-5922-4B61-A248-205D5EB5AA61}">
   <ds:schemaRefs>
     <ds:schemaRef ds:uri="http://schemas.microsoft.com/office/2006/metadata/properties"/>
@@ -35427,14 +35438,6 @@
 </ds:datastoreItem>
 </file>
 
-<file path=customXml/itemProps4.xml><?xml version="1.0" encoding="utf-8"?>
-<ds:datastoreItem xmlns:ds="http://schemas.openxmlformats.org/officeDocument/2006/customXml" ds:itemID="{0486AFC0-3F5B-403D-A7A2-1451A20D9330}">
-  <ds:schemaRefs>
-    <ds:schemaRef ds:uri="http://schemas.microsoft.com/sharepoint/v3/contenttype/forms"/>
-  </ds:schemaRefs>
-</ds:datastoreItem>
-</file>
-
 <file path=docMetadata/LabelInfo.xml><?xml version="1.0" encoding="utf-8"?>
 <clbl:labelList xmlns:clbl="http://schemas.microsoft.com/office/2020/mipLabelMetadata"/>
 </file>
</xml_diff>